<commit_message>
Fixed several mistakes in the report
</commit_message>
<xml_diff>
--- a/Додатки.docx
+++ b/Додатки.docx
@@ -60,24 +60,13 @@
     </w:p>
     <w:p>
       <w:pPr>
-        <w:jc w:val="center"/>
         <w:rPr>
           <w:sz w:val="176"/>
           <w:szCs w:val="176"/>
           <w:lang w:val="uk-UA"/>
         </w:rPr>
-      </w:pPr>
-    </w:p>
-    <w:p>
-      <w:pPr>
-        <w:jc w:val="center"/>
-        <w:rPr>
-          <w:sz w:val="176"/>
-          <w:szCs w:val="176"/>
-          <w:lang w:val="uk-UA"/>
-        </w:rPr>
         <w:sectPr>
-          <w:headerReference w:type="first" r:id="rId4"/>
+          <w:headerReference w:type="first" r:id="rId6"/>
           <w:pgSz w:w="11906" w:h="16838"/>
           <w:pgMar w:top="1134" w:right="850" w:bottom="1134" w:left="1701" w:header="708" w:footer="708" w:gutter="0"/>
           <w:cols w:space="708"/>
@@ -88,119 +77,6 @@
     </w:p>
     <w:p>
       <w:pPr>
-        <w:spacing w:after="0" w:line="360" w:lineRule="auto"/>
-        <w:jc w:val="center"/>
-        <w:rPr>
-          <w:b/>
-        </w:rPr>
-      </w:pPr>
-      <w:proofErr w:type="spellStart"/>
-      <w:r>
-        <w:rPr>
-          <w:b/>
-        </w:rPr>
-        <w:lastRenderedPageBreak/>
-        <w:t>Додаток</w:t>
-      </w:r>
-      <w:proofErr w:type="spellEnd"/>
-      <w:r>
-        <w:rPr>
-          <w:b/>
-        </w:rPr>
-        <w:t xml:space="preserve"> А</w:t>
-      </w:r>
-    </w:p>
-    <w:p>
-      <w:pPr>
-        <w:spacing w:after="0" w:line="360" w:lineRule="auto"/>
-        <w:jc w:val="center"/>
-        <w:rPr>
-          <w:b/>
-        </w:rPr>
-      </w:pPr>
-    </w:p>
-    <w:p>
-      <w:pPr>
-        <w:spacing w:after="0" w:line="360" w:lineRule="auto"/>
-        <w:jc w:val="center"/>
-        <w:rPr>
-          <w:b/>
-        </w:rPr>
-      </w:pPr>
-      <w:r>
-        <w:rPr>
-          <w:b/>
-        </w:rPr>
-        <w:t xml:space="preserve">  Блок-схема алгоритму </w:t>
-      </w:r>
-      <w:proofErr w:type="spellStart"/>
-      <w:r>
-        <w:rPr>
-          <w:b/>
-        </w:rPr>
-        <w:t>розв'язку</w:t>
-      </w:r>
-      <w:proofErr w:type="spellEnd"/>
-      <w:r>
-        <w:rPr>
-          <w:b/>
-        </w:rPr>
-        <w:t xml:space="preserve"> </w:t>
-      </w:r>
-      <w:proofErr w:type="spellStart"/>
-      <w:r>
-        <w:rPr>
-          <w:b/>
-        </w:rPr>
-        <w:t>задачі</w:t>
-      </w:r>
-      <w:proofErr w:type="spellEnd"/>
-    </w:p>
-    <w:p>
-      <w:pPr>
-        <w:spacing w:after="0" w:line="360" w:lineRule="auto"/>
-        <w:jc w:val="center"/>
-        <w:rPr>
-          <w:b/>
-        </w:rPr>
-      </w:pPr>
-    </w:p>
-    <w:p>
-      <w:pPr>
-        <w:spacing w:after="0" w:line="360" w:lineRule="auto"/>
-        <w:jc w:val="center"/>
-        <w:rPr>
-          <w:b/>
-        </w:rPr>
-      </w:pPr>
-    </w:p>
-    <w:p>
-      <w:pPr>
-        <w:spacing w:after="0" w:line="360" w:lineRule="auto"/>
-        <w:jc w:val="center"/>
-        <w:rPr>
-          <w:b/>
-        </w:rPr>
-      </w:pPr>
-    </w:p>
-    <w:p>
-      <w:pPr>
-        <w:spacing w:after="0" w:line="360" w:lineRule="auto"/>
-        <w:jc w:val="center"/>
-        <w:rPr>
-          <w:b/>
-        </w:rPr>
-      </w:pPr>
-      <w:r>
-        <w:rPr>
-          <w:b/>
-        </w:rPr>
-        <w:t>Рисунок А.1 – Блок-схема алгоритму</w:t>
-      </w:r>
-    </w:p>
-    <w:p>
-      <w:pPr>
-        <w:jc w:val="center"/>
         <w:rPr>
           <w:lang w:val="uk-UA"/>
         </w:rPr>
@@ -212,6 +88,8 @@
           <w:docGrid w:linePitch="360"/>
         </w:sectPr>
       </w:pPr>
+      <w:bookmarkStart w:id="0" w:name="_GoBack"/>
+      <w:bookmarkEnd w:id="0"/>
     </w:p>
     <w:p>
       <w:pPr>
@@ -219,7 +97,7 @@
         <w:jc w:val="center"/>
         <w:rPr>
           <w:b/>
-          <w:lang w:val="uk-UA"/>
+          <w:lang w:val="en-US"/>
         </w:rPr>
       </w:pPr>
       <w:r>
@@ -228,7 +106,14 @@
           <w:lang w:val="uk-UA"/>
         </w:rPr>
         <w:lastRenderedPageBreak/>
-        <w:t>Додаток Б</w:t>
+        <w:t xml:space="preserve">Додаток </w:t>
+      </w:r>
+      <w:r>
+        <w:rPr>
+          <w:b/>
+          <w:lang w:val="uk-UA"/>
+        </w:rPr>
+        <w:t>А</w:t>
       </w:r>
     </w:p>
     <w:p>
@@ -237,40 +122,22 @@
         <w:ind w:firstLine="709"/>
         <w:rPr>
           <w:b/>
-          <w:lang w:val="en-US"/>
+          <w:lang w:val="uk-UA"/>
         </w:rPr>
       </w:pPr>
-      <w:proofErr w:type="spellStart"/>
       <w:r>
         <w:rPr>
           <w:b/>
-          <w:lang w:val="en-US"/>
-        </w:rPr>
-        <w:t>Файл</w:t>
-      </w:r>
-      <w:proofErr w:type="spellEnd"/>
+          <w:lang w:val="uk-UA"/>
+        </w:rPr>
+        <w:t xml:space="preserve">Файл класу </w:t>
+      </w:r>
       <w:r>
         <w:rPr>
           <w:b/>
           <w:lang w:val="en-US"/>
         </w:rPr>
-        <w:t xml:space="preserve"> </w:t>
-      </w:r>
-      <w:proofErr w:type="spellStart"/>
-      <w:r>
-        <w:rPr>
-          <w:b/>
-          <w:lang w:val="en-US"/>
-        </w:rPr>
-        <w:t>класу</w:t>
-      </w:r>
-      <w:proofErr w:type="spellEnd"/>
-      <w:r>
-        <w:rPr>
-          <w:b/>
-          <w:lang w:val="en-US"/>
-        </w:rPr>
-        <w:t xml:space="preserve"> Main</w:t>
+        <w:t>Main</w:t>
       </w:r>
     </w:p>
     <w:p>
@@ -2380,14 +2247,7 @@
           <w:b/>
           <w:lang w:val="en-US"/>
         </w:rPr>
-        <w:t xml:space="preserve"> </w:t>
-      </w:r>
-      <w:r>
-        <w:rPr>
-          <w:b/>
-          <w:lang w:val="en-US"/>
-        </w:rPr>
-        <w:t>Matrix</w:t>
+        <w:t xml:space="preserve"> Matrix</w:t>
       </w:r>
     </w:p>
     <w:p>
@@ -3243,16 +3103,26 @@
         </w:rPr>
         <w:t xml:space="preserve"> </w:t>
       </w:r>
-      <w:proofErr w:type="spellStart"/>
-      <w:r>
-        <w:rPr>
-          <w:rFonts w:ascii="Menlo" w:hAnsi="Menlo" w:cs="Menlo"/>
-          <w:color w:val="A9B7C6"/>
-          <w:sz w:val="20"/>
-          <w:szCs w:val="20"/>
-          <w:lang w:val="en-US"/>
-        </w:rPr>
-        <w:t>m = Integer.</w:t>
+      <w:r>
+        <w:rPr>
+          <w:rFonts w:ascii="Menlo" w:hAnsi="Menlo" w:cs="Menlo"/>
+          <w:color w:val="A9B7C6"/>
+          <w:sz w:val="20"/>
+          <w:szCs w:val="20"/>
+          <w:lang w:val="en-US"/>
+        </w:rPr>
+        <w:t xml:space="preserve">m = </w:t>
+      </w:r>
+      <w:proofErr w:type="spellStart"/>
+      <w:r>
+        <w:rPr>
+          <w:rFonts w:ascii="Menlo" w:hAnsi="Menlo" w:cs="Menlo"/>
+          <w:color w:val="A9B7C6"/>
+          <w:sz w:val="20"/>
+          <w:szCs w:val="20"/>
+          <w:lang w:val="en-US"/>
+        </w:rPr>
+        <w:t>Integer.</w:t>
       </w:r>
       <w:r>
         <w:rPr>
@@ -5758,8 +5628,6 @@
         </w:rPr>
         <w:br/>
       </w:r>
-      <w:bookmarkStart w:id="0" w:name="_GoBack"/>
-      <w:bookmarkEnd w:id="0"/>
       <w:r>
         <w:rPr>
           <w:rFonts w:ascii="Menlo" w:hAnsi="Menlo" w:cs="Menlo"/>
@@ -8631,6 +8499,56 @@
     </w:sectPr>
   </w:body>
 </w:document>
+</file>
+
+<file path=word/endnotes.xml><?xml version="1.0" encoding="utf-8"?>
+<w:endnotes xmlns:wpc="http://schemas.microsoft.com/office/word/2010/wordprocessingCanvas" xmlns:cx="http://schemas.microsoft.com/office/drawing/2014/chartex" xmlns:cx1="http://schemas.microsoft.com/office/drawing/2015/9/8/chartex" xmlns:cx2="http://schemas.microsoft.com/office/drawing/2015/10/21/chartex" xmlns:cx3="http://schemas.microsoft.com/office/drawing/2016/5/9/chartex" xmlns:cx4="http://schemas.microsoft.com/office/drawing/2016/5/10/chartex" xmlns:cx5="http://schemas.microsoft.com/office/drawing/2016/5/11/chartex" xmlns:cx6="http://schemas.microsoft.com/office/drawing/2016/5/12/chartex" xmlns:cx7="http://schemas.microsoft.com/office/drawing/2016/5/13/chartex" xmlns:cx8="http://schemas.microsoft.com/office/drawing/2016/5/14/chartex" xmlns:mc="http://schemas.openxmlformats.org/markup-compatibility/2006" xmlns:aink="http://schemas.microsoft.com/office/drawing/2016/ink" xmlns:am3d="http://schemas.microsoft.com/office/drawing/2017/model3d" xmlns:o="urn:schemas-microsoft-com:office:office" xmlns:r="http://schemas.openxmlformats.org/officeDocument/2006/relationships" xmlns:m="http://schemas.openxmlformats.org/officeDocument/2006/math" xmlns:v="urn:schemas-microsoft-com:vml" xmlns:wp14="http://schemas.microsoft.com/office/word/2010/wordprocessingDrawing" xmlns:wp="http://schemas.openxmlformats.org/drawingml/2006/wordprocessingDrawing" xmlns:w10="urn:schemas-microsoft-com:office:word" xmlns:w="http://schemas.openxmlformats.org/wordprocessingml/2006/main" xmlns:w14="http://schemas.microsoft.com/office/word/2010/wordml" xmlns:w15="http://schemas.microsoft.com/office/word/2012/wordml" xmlns:w16cid="http://schemas.microsoft.com/office/word/2016/wordml/cid" xmlns:w16se="http://schemas.microsoft.com/office/word/2015/wordml/symex" xmlns:wpg="http://schemas.microsoft.com/office/word/2010/wordprocessingGroup" xmlns:wpi="http://schemas.microsoft.com/office/word/2010/wordprocessingInk" xmlns:wne="http://schemas.microsoft.com/office/word/2006/wordml" xmlns:wps="http://schemas.microsoft.com/office/word/2010/wordprocessingShape" mc:Ignorable="w14 w15 w16se w16cid wp14">
+  <w:endnote w:type="separator" w:id="-1">
+    <w:p>
+      <w:pPr>
+        <w:spacing w:after="0" w:line="240" w:lineRule="auto"/>
+      </w:pPr>
+      <w:r>
+        <w:separator/>
+      </w:r>
+    </w:p>
+  </w:endnote>
+  <w:endnote w:type="continuationSeparator" w:id="0">
+    <w:p>
+      <w:pPr>
+        <w:spacing w:after="0" w:line="240" w:lineRule="auto"/>
+      </w:pPr>
+      <w:r>
+        <w:continuationSeparator/>
+      </w:r>
+    </w:p>
+  </w:endnote>
+</w:endnotes>
+</file>
+
+<file path=word/footnotes.xml><?xml version="1.0" encoding="utf-8"?>
+<w:footnotes xmlns:wpc="http://schemas.microsoft.com/office/word/2010/wordprocessingCanvas" xmlns:cx="http://schemas.microsoft.com/office/drawing/2014/chartex" xmlns:cx1="http://schemas.microsoft.com/office/drawing/2015/9/8/chartex" xmlns:cx2="http://schemas.microsoft.com/office/drawing/2015/10/21/chartex" xmlns:cx3="http://schemas.microsoft.com/office/drawing/2016/5/9/chartex" xmlns:cx4="http://schemas.microsoft.com/office/drawing/2016/5/10/chartex" xmlns:cx5="http://schemas.microsoft.com/office/drawing/2016/5/11/chartex" xmlns:cx6="http://schemas.microsoft.com/office/drawing/2016/5/12/chartex" xmlns:cx7="http://schemas.microsoft.com/office/drawing/2016/5/13/chartex" xmlns:cx8="http://schemas.microsoft.com/office/drawing/2016/5/14/chartex" xmlns:mc="http://schemas.openxmlformats.org/markup-compatibility/2006" xmlns:aink="http://schemas.microsoft.com/office/drawing/2016/ink" xmlns:am3d="http://schemas.microsoft.com/office/drawing/2017/model3d" xmlns:o="urn:schemas-microsoft-com:office:office" xmlns:r="http://schemas.openxmlformats.org/officeDocument/2006/relationships" xmlns:m="http://schemas.openxmlformats.org/officeDocument/2006/math" xmlns:v="urn:schemas-microsoft-com:vml" xmlns:wp14="http://schemas.microsoft.com/office/word/2010/wordprocessingDrawing" xmlns:wp="http://schemas.openxmlformats.org/drawingml/2006/wordprocessingDrawing" xmlns:w10="urn:schemas-microsoft-com:office:word" xmlns:w="http://schemas.openxmlformats.org/wordprocessingml/2006/main" xmlns:w14="http://schemas.microsoft.com/office/word/2010/wordml" xmlns:w15="http://schemas.microsoft.com/office/word/2012/wordml" xmlns:w16cid="http://schemas.microsoft.com/office/word/2016/wordml/cid" xmlns:w16se="http://schemas.microsoft.com/office/word/2015/wordml/symex" xmlns:wpg="http://schemas.microsoft.com/office/word/2010/wordprocessingGroup" xmlns:wpi="http://schemas.microsoft.com/office/word/2010/wordprocessingInk" xmlns:wne="http://schemas.microsoft.com/office/word/2006/wordml" xmlns:wps="http://schemas.microsoft.com/office/word/2010/wordprocessingShape" mc:Ignorable="w14 w15 w16se w16cid wp14">
+  <w:footnote w:type="separator" w:id="-1">
+    <w:p>
+      <w:pPr>
+        <w:spacing w:after="0" w:line="240" w:lineRule="auto"/>
+      </w:pPr>
+      <w:r>
+        <w:separator/>
+      </w:r>
+    </w:p>
+  </w:footnote>
+  <w:footnote w:type="continuationSeparator" w:id="0">
+    <w:p>
+      <w:pPr>
+        <w:spacing w:after="0" w:line="240" w:lineRule="auto"/>
+      </w:pPr>
+      <w:r>
+        <w:continuationSeparator/>
+      </w:r>
+    </w:p>
+  </w:footnote>
+</w:footnotes>
 </file>
 
 <file path=word/header1.xml><?xml version="1.0" encoding="utf-8"?>
@@ -8762,6 +8680,7 @@
     <w:lsdException w:name="HTML Sample" w:semiHidden="1" w:unhideWhenUsed="1"/>
     <w:lsdException w:name="HTML Typewriter" w:semiHidden="1" w:unhideWhenUsed="1"/>
     <w:lsdException w:name="HTML Variable" w:semiHidden="1" w:unhideWhenUsed="1"/>
+    <w:lsdException w:name="Normal Table" w:semiHidden="1" w:unhideWhenUsed="1"/>
     <w:lsdException w:name="annotation subject" w:semiHidden="1" w:unhideWhenUsed="1"/>
     <w:lsdException w:name="No List" w:semiHidden="1" w:unhideWhenUsed="1"/>
     <w:lsdException w:name="Outline List 1" w:semiHidden="1" w:unhideWhenUsed="1"/>
@@ -8808,8 +8727,10 @@
     <w:lsdException w:name="Table Subtle 2" w:semiHidden="1" w:unhideWhenUsed="1"/>
     <w:lsdException w:name="Table Web 1" w:semiHidden="1" w:unhideWhenUsed="1"/>
     <w:lsdException w:name="Table Web 2" w:semiHidden="1" w:unhideWhenUsed="1"/>
+    <w:lsdException w:name="Table Web 3" w:semiHidden="1" w:unhideWhenUsed="1"/>
     <w:lsdException w:name="Balloon Text" w:semiHidden="1" w:unhideWhenUsed="1"/>
     <w:lsdException w:name="Table Grid" w:uiPriority="39"/>
+    <w:lsdException w:name="Table Theme" w:semiHidden="1" w:unhideWhenUsed="1"/>
     <w:lsdException w:name="Placeholder Text" w:semiHidden="1"/>
     <w:lsdException w:name="No Spacing" w:uiPriority="1" w:qFormat="1"/>
     <w:lsdException w:name="Light Shading" w:uiPriority="60"/>

</xml_diff>